<commit_message>
release 4.1 package renamed
</commit_message>
<xml_diff>
--- a/doc/tGoogleAnalyticsManagement.docx
+++ b/doc/tGoogleAnalyticsManagement.docx
@@ -17,18 +17,10 @@
           <w:lang w:val="de-DE"/>
         </w:rPr>
         <w:drawing>
-          <wp:anchor distT="0" distB="0" distL="0" distR="0" simplePos="0" relativeHeight="251660288" behindDoc="0" locked="0" layoutInCell="1" allowOverlap="1" wp14:anchorId="46F33D43" wp14:editId="190B9774">
-            <wp:simplePos x="0" y="0"/>
-            <wp:positionH relativeFrom="column">
-              <wp:posOffset>-9525</wp:posOffset>
-            </wp:positionH>
-            <wp:positionV relativeFrom="paragraph">
-              <wp:posOffset>-28575</wp:posOffset>
-            </wp:positionV>
-            <wp:extent cx="405130" cy="405130"/>
-            <wp:effectExtent l="0" t="0" r="1270" b="1270"/>
-            <wp:wrapSquare wrapText="largest"/>
-            <wp:docPr id="14" name="Bild 9"/>
+          <wp:inline distT="0" distB="0" distL="0" distR="0" wp14:anchorId="71146A2F" wp14:editId="373A8389">
+            <wp:extent cx="406400" cy="406400"/>
+            <wp:effectExtent l="0" t="0" r="0" b="0"/>
+            <wp:docPr id="11" name="Bild 11"/>
             <wp:cNvGraphicFramePr>
               <a:graphicFrameLocks xmlns:a="http://schemas.openxmlformats.org/drawingml/2006/main" noChangeAspect="1"/>
             </wp:cNvGraphicFramePr>
@@ -36,10 +28,8 @@
               <a:graphicData uri="http://schemas.openxmlformats.org/drawingml/2006/picture">
                 <pic:pic xmlns:pic="http://schemas.openxmlformats.org/drawingml/2006/picture">
                   <pic:nvPicPr>
-                    <pic:cNvPr id="0" name="Picture 9"/>
-                    <pic:cNvPicPr>
-                      <a:picLocks noChangeAspect="1" noChangeArrowheads="1"/>
-                    </pic:cNvPicPr>
+                    <pic:cNvPr id="0" name="tGoogleAnalyticsManagement_icon32.png"/>
+                    <pic:cNvPicPr/>
                   </pic:nvPicPr>
                   <pic:blipFill>
                     <a:blip r:embed="rId6">
@@ -49,36 +39,23 @@
                         </a:ext>
                       </a:extLst>
                     </a:blip>
-                    <a:srcRect/>
                     <a:stretch>
                       <a:fillRect/>
                     </a:stretch>
                   </pic:blipFill>
-                  <pic:spPr bwMode="auto">
+                  <pic:spPr>
                     <a:xfrm>
                       <a:off x="0" y="0"/>
-                      <a:ext cx="405130" cy="405130"/>
+                      <a:ext cx="406400" cy="406400"/>
                     </a:xfrm>
                     <a:prstGeom prst="rect">
                       <a:avLst/>
                     </a:prstGeom>
-                    <a:solidFill>
-                      <a:srgbClr val="FFFFFF"/>
-                    </a:solidFill>
-                    <a:ln>
-                      <a:noFill/>
-                    </a:ln>
                   </pic:spPr>
                 </pic:pic>
               </a:graphicData>
             </a:graphic>
-            <wp14:sizeRelH relativeFrom="page">
-              <wp14:pctWidth>0</wp14:pctWidth>
-            </wp14:sizeRelH>
-            <wp14:sizeRelV relativeFrom="page">
-              <wp14:pctHeight>0</wp14:pctHeight>
-            </wp14:sizeRelV>
-          </wp:anchor>
+          </wp:inline>
         </w:drawing>
       </w:r>
       <w:r>
@@ -1722,6 +1699,12 @@
           <w:lang w:val="en-GB"/>
         </w:rPr>
       </w:pPr>
+      <w:r>
+        <w:rPr>
+          <w:lang w:val="en-GB"/>
+        </w:rPr>
+        <w:t xml:space="preserve">Additional the component provides an output flow for un-sampled reports. But this requires a premium account. It is recommended to use the flow from the component tGoogleAnalyticsUnsampledReports. </w:t>
+      </w:r>
     </w:p>
     <w:p>
       <w:pPr>
@@ -1773,20 +1756,8 @@
           <w:lang w:val="en-GB"/>
         </w:rPr>
       </w:pPr>
-      <w:r>
-        <w:rPr>
-          <w:lang w:val="en-GB"/>
-        </w:rPr>
-        <w:t>This component provides 8</w:t>
-      </w:r>
       <w:bookmarkStart w:id="0" w:name="_GoBack"/>
       <w:bookmarkEnd w:id="0"/>
-      <w:r>
-        <w:rPr>
-          <w:lang w:val="en-GB"/>
-        </w:rPr>
-        <w:t xml:space="preserve"> output flows and several return values (see section Output flows)</w:t>
-      </w:r>
     </w:p>
     <w:p>
       <w:pPr>
@@ -1794,6 +1765,14 @@
           <w:lang w:val="en-GB"/>
         </w:rPr>
       </w:pPr>
+      <w:r>
+        <w:rPr>
+          <w:b/>
+          <w:bCs/>
+          <w:lang w:val="en-GB"/>
+        </w:rPr>
+        <w:t>Parameters</w:t>
+      </w:r>
     </w:p>
     <w:p>
       <w:pPr>
@@ -1801,14 +1780,6 @@
           <w:lang w:val="en-GB"/>
         </w:rPr>
       </w:pPr>
-      <w:r>
-        <w:rPr>
-          <w:b/>
-          <w:bCs/>
-          <w:lang w:val="en-GB"/>
-        </w:rPr>
-        <w:t>Parameters</w:t>
-      </w:r>
     </w:p>
     <w:p>
       <w:pPr>
@@ -1816,13 +1787,6 @@
           <w:lang w:val="en-GB"/>
         </w:rPr>
       </w:pPr>
-    </w:p>
-    <w:p>
-      <w:pPr>
-        <w:rPr>
-          <w:lang w:val="en-GB"/>
-        </w:rPr>
-      </w:pPr>
       <w:bookmarkStart w:id="1" w:name="__DdeLink__477_376159004"/>
       <w:r>
         <w:rPr>
@@ -1837,17 +1801,10 @@
         </w:rPr>
         <w:t xml:space="preserve"> to connect to Google Analytics (setup client)</w:t>
       </w:r>
-    </w:p>
-    <w:p>
-      <w:pPr>
-        <w:rPr>
-          <w:lang w:val="en-GB"/>
-        </w:rPr>
-      </w:pPr>
     </w:p>
     <w:tbl>
       <w:tblPr>
-        <w:tblW w:w="0" w:type="auto"/>
+        <w:tblW w:w="9639" w:type="dxa"/>
         <w:tblInd w:w="55" w:type="dxa"/>
         <w:tblLayout w:type="fixed"/>
         <w:tblCellMar>
@@ -1859,13 +1816,14 @@
         <w:tblLook w:val="0000" w:firstRow="0" w:lastRow="0" w:firstColumn="0" w:lastColumn="0" w:noHBand="0" w:noVBand="0"/>
       </w:tblPr>
       <w:tblGrid>
-        <w:gridCol w:w="2805"/>
-        <w:gridCol w:w="6840"/>
+        <w:gridCol w:w="1418"/>
+        <w:gridCol w:w="7087"/>
+        <w:gridCol w:w="1134"/>
       </w:tblGrid>
       <w:tr>
         <w:tc>
           <w:tcPr>
-            <w:tcW w:w="2805" w:type="dxa"/>
+            <w:tcW w:w="1418" w:type="dxa"/>
             <w:tcBorders>
               <w:top w:val="single" w:sz="1" w:space="0" w:color="000000"/>
               <w:left w:val="single" w:sz="1" w:space="0" w:color="000000"/>
@@ -1879,14 +1837,12 @@
               <w:rPr>
                 <w:b/>
                 <w:bCs/>
-                <w:lang w:val="en-GB"/>
               </w:rPr>
             </w:pPr>
             <w:r>
               <w:rPr>
                 <w:b/>
                 <w:bCs/>
-                <w:lang w:val="en-GB"/>
               </w:rPr>
               <w:t>Property</w:t>
             </w:r>
@@ -1894,7 +1850,7 @@
         </w:tc>
         <w:tc>
           <w:tcPr>
-            <w:tcW w:w="6840" w:type="dxa"/>
+            <w:tcW w:w="7087" w:type="dxa"/>
             <w:tcBorders>
               <w:top w:val="single" w:sz="1" w:space="0" w:color="000000"/>
               <w:left w:val="single" w:sz="1" w:space="0" w:color="000000"/>
@@ -1906,17 +1862,41 @@
           <w:p>
             <w:pPr>
               <w:pStyle w:val="TableContents"/>
-              <w:rPr>
-                <w:lang w:val="en-GB"/>
-              </w:rPr>
             </w:pPr>
             <w:r>
               <w:rPr>
                 <w:b/>
                 <w:bCs/>
-                <w:lang w:val="en-GB"/>
               </w:rPr>
               <w:t>Content</w:t>
+            </w:r>
+          </w:p>
+        </w:tc>
+        <w:tc>
+          <w:tcPr>
+            <w:tcW w:w="1134" w:type="dxa"/>
+            <w:tcBorders>
+              <w:top w:val="single" w:sz="1" w:space="0" w:color="000000"/>
+              <w:left w:val="single" w:sz="1" w:space="0" w:color="000000"/>
+              <w:bottom w:val="single" w:sz="1" w:space="0" w:color="000000"/>
+              <w:right w:val="single" w:sz="1" w:space="0" w:color="000000"/>
+            </w:tcBorders>
+            <w:shd w:val="clear" w:color="auto" w:fill="E6E6FF"/>
+          </w:tcPr>
+          <w:p>
+            <w:pPr>
+              <w:pStyle w:val="TableContents"/>
+              <w:rPr>
+                <w:b/>
+                <w:bCs/>
+              </w:rPr>
+            </w:pPr>
+            <w:r>
+              <w:rPr>
+                <w:b/>
+                <w:bCs/>
+              </w:rPr>
+              <w:t>Data types</w:t>
             </w:r>
           </w:p>
         </w:tc>
@@ -1924,31 +1904,25 @@
       <w:tr>
         <w:tc>
           <w:tcPr>
-            <w:tcW w:w="2805" w:type="dxa"/>
-            <w:tcBorders>
-              <w:left w:val="single" w:sz="1" w:space="0" w:color="000000"/>
-              <w:bottom w:val="single" w:sz="1" w:space="0" w:color="000000"/>
-            </w:tcBorders>
-            <w:shd w:val="clear" w:color="auto" w:fill="auto"/>
-          </w:tcPr>
-          <w:p>
-            <w:pPr>
-              <w:pStyle w:val="TableContents"/>
-              <w:rPr>
-                <w:lang w:val="en-GB"/>
-              </w:rPr>
-            </w:pPr>
-            <w:r>
-              <w:rPr>
-                <w:lang w:val="en-GB"/>
-              </w:rPr>
+            <w:tcW w:w="1418" w:type="dxa"/>
+            <w:tcBorders>
+              <w:left w:val="single" w:sz="1" w:space="0" w:color="000000"/>
+              <w:bottom w:val="single" w:sz="1" w:space="0" w:color="000000"/>
+            </w:tcBorders>
+            <w:shd w:val="clear" w:color="auto" w:fill="auto"/>
+          </w:tcPr>
+          <w:p>
+            <w:pPr>
+              <w:pStyle w:val="TableContents"/>
+            </w:pPr>
+            <w:r>
               <w:t>Application Name</w:t>
             </w:r>
           </w:p>
         </w:tc>
         <w:tc>
           <w:tcPr>
-            <w:tcW w:w="6840" w:type="dxa"/>
+            <w:tcW w:w="7087" w:type="dxa"/>
             <w:tcBorders>
               <w:left w:val="single" w:sz="1" w:space="0" w:color="000000"/>
               <w:bottom w:val="single" w:sz="1" w:space="0" w:color="000000"/>
@@ -1959,28 +1933,16 @@
           <w:p>
             <w:pPr>
               <w:pStyle w:val="TableContents"/>
-              <w:rPr>
-                <w:lang w:val="en-GB"/>
-              </w:rPr>
-            </w:pPr>
-            <w:r>
-              <w:rPr>
-                <w:lang w:val="en-GB"/>
-              </w:rPr>
+            </w:pPr>
+            <w:r>
               <w:t>Not necessary, but recommended by Google.</w:t>
             </w:r>
           </w:p>
           <w:p>
             <w:pPr>
               <w:pStyle w:val="TableContents"/>
-              <w:rPr>
-                <w:lang w:val="en-GB"/>
-              </w:rPr>
-            </w:pPr>
-            <w:r>
-              <w:rPr>
-                <w:lang w:val="en-GB"/>
-              </w:rPr>
+            </w:pPr>
+            <w:r>
               <w:t xml:space="preserve">Simple provide the name of your application gathering data. </w:t>
             </w:r>
             <w:r>
@@ -1989,9 +1951,26 @@
                 <w:bCs/>
                 <w:i/>
                 <w:iCs/>
-                <w:lang w:val="en-GB"/>
               </w:rPr>
               <w:t>Required</w:t>
+            </w:r>
+          </w:p>
+        </w:tc>
+        <w:tc>
+          <w:tcPr>
+            <w:tcW w:w="1134" w:type="dxa"/>
+            <w:tcBorders>
+              <w:left w:val="single" w:sz="1" w:space="0" w:color="000000"/>
+              <w:bottom w:val="single" w:sz="1" w:space="0" w:color="000000"/>
+              <w:right w:val="single" w:sz="1" w:space="0" w:color="000000"/>
+            </w:tcBorders>
+          </w:tcPr>
+          <w:p>
+            <w:pPr>
+              <w:pStyle w:val="TableContents"/>
+            </w:pPr>
+            <w:r>
+              <w:t>String</w:t>
             </w:r>
           </w:p>
         </w:tc>
@@ -1999,31 +1978,262 @@
       <w:tr>
         <w:tc>
           <w:tcPr>
-            <w:tcW w:w="2805" w:type="dxa"/>
-            <w:tcBorders>
-              <w:left w:val="single" w:sz="1" w:space="0" w:color="000000"/>
-              <w:bottom w:val="single" w:sz="1" w:space="0" w:color="000000"/>
-            </w:tcBorders>
-            <w:shd w:val="clear" w:color="auto" w:fill="auto"/>
-          </w:tcPr>
-          <w:p>
-            <w:pPr>
-              <w:pStyle w:val="TableContents"/>
-              <w:rPr>
-                <w:lang w:val="en-GB"/>
-              </w:rPr>
-            </w:pPr>
-            <w:r>
-              <w:rPr>
-                <w:lang w:val="en-GB"/>
-              </w:rPr>
+            <w:tcW w:w="1418" w:type="dxa"/>
+            <w:tcBorders>
+              <w:left w:val="single" w:sz="1" w:space="0" w:color="000000"/>
+              <w:bottom w:val="single" w:sz="1" w:space="0" w:color="000000"/>
+            </w:tcBorders>
+            <w:shd w:val="clear" w:color="auto" w:fill="auto"/>
+          </w:tcPr>
+          <w:p>
+            <w:pPr>
+              <w:pStyle w:val="TableContents"/>
+            </w:pPr>
+            <w:r>
+              <w:t>Use existing client</w:t>
+            </w:r>
+          </w:p>
+        </w:tc>
+        <w:tc>
+          <w:tcPr>
+            <w:tcW w:w="7087" w:type="dxa"/>
+            <w:tcBorders>
+              <w:left w:val="single" w:sz="1" w:space="0" w:color="000000"/>
+              <w:bottom w:val="single" w:sz="1" w:space="0" w:color="000000"/>
+              <w:right w:val="single" w:sz="1" w:space="0" w:color="000000"/>
+            </w:tcBorders>
+            <w:shd w:val="clear" w:color="auto" w:fill="auto"/>
+          </w:tcPr>
+          <w:p>
+            <w:pPr>
+              <w:pStyle w:val="TableContents"/>
+            </w:pPr>
+            <w:r>
+              <w:t>Choose here the tGoogleDrive component which client do you want to reuse in this component instance.</w:t>
+            </w:r>
+          </w:p>
+        </w:tc>
+        <w:tc>
+          <w:tcPr>
+            <w:tcW w:w="1134" w:type="dxa"/>
+            <w:tcBorders>
+              <w:left w:val="single" w:sz="1" w:space="0" w:color="000000"/>
+              <w:bottom w:val="single" w:sz="1" w:space="0" w:color="000000"/>
+              <w:right w:val="single" w:sz="1" w:space="0" w:color="000000"/>
+            </w:tcBorders>
+          </w:tcPr>
+          <w:p>
+            <w:pPr>
+              <w:pStyle w:val="TableContents"/>
+            </w:pPr>
+            <w:r>
+              <w:t>Boolean</w:t>
+            </w:r>
+          </w:p>
+        </w:tc>
+      </w:tr>
+      <w:tr>
+        <w:tc>
+          <w:tcPr>
+            <w:tcW w:w="1418" w:type="dxa"/>
+            <w:tcBorders>
+              <w:left w:val="single" w:sz="1" w:space="0" w:color="000000"/>
+              <w:bottom w:val="single" w:sz="1" w:space="0" w:color="000000"/>
+            </w:tcBorders>
+            <w:shd w:val="clear" w:color="auto" w:fill="auto"/>
+          </w:tcPr>
+          <w:p>
+            <w:pPr>
+              <w:pStyle w:val="TableContents"/>
+            </w:pPr>
+            <w:r>
+              <w:t>Authentication Method</w:t>
+            </w:r>
+          </w:p>
+        </w:tc>
+        <w:tc>
+          <w:tcPr>
+            <w:tcW w:w="7087" w:type="dxa"/>
+            <w:tcBorders>
+              <w:left w:val="single" w:sz="1" w:space="0" w:color="000000"/>
+              <w:bottom w:val="single" w:sz="1" w:space="0" w:color="000000"/>
+              <w:right w:val="single" w:sz="1" w:space="0" w:color="000000"/>
+            </w:tcBorders>
+            <w:shd w:val="clear" w:color="auto" w:fill="auto"/>
+          </w:tcPr>
+          <w:p>
+            <w:pPr>
+              <w:pStyle w:val="TableContents"/>
+            </w:pPr>
+            <w:r>
+              <w:t>Choose the method to authenticate:</w:t>
+            </w:r>
+          </w:p>
+          <w:p>
+            <w:pPr>
+              <w:pStyle w:val="TableContents"/>
+            </w:pPr>
+            <w:r>
+              <w:t>Service Account or</w:t>
+            </w:r>
+            <w:r>
+              <w:t xml:space="preserve"> </w:t>
+            </w:r>
+            <w:r>
+              <w:t>Client-ID for native applications</w:t>
+            </w:r>
+          </w:p>
+        </w:tc>
+        <w:tc>
+          <w:tcPr>
+            <w:tcW w:w="1134" w:type="dxa"/>
+            <w:tcBorders>
+              <w:left w:val="single" w:sz="1" w:space="0" w:color="000000"/>
+              <w:bottom w:val="single" w:sz="1" w:space="0" w:color="000000"/>
+              <w:right w:val="single" w:sz="1" w:space="0" w:color="000000"/>
+            </w:tcBorders>
+          </w:tcPr>
+          <w:p>
+            <w:pPr>
+              <w:pStyle w:val="TableContents"/>
+            </w:pPr>
+            <w:r>
+              <w:t>String</w:t>
+            </w:r>
+          </w:p>
+        </w:tc>
+      </w:tr>
+    </w:tbl>
+    <w:p/>
+    <w:p>
+      <w:r>
+        <w:t>Properties to use the Service A</w:t>
+      </w:r>
+      <w:r>
+        <w:t>ccount</w:t>
+      </w:r>
+    </w:p>
+    <w:tbl>
+      <w:tblPr>
+        <w:tblW w:w="9639" w:type="dxa"/>
+        <w:tblInd w:w="55" w:type="dxa"/>
+        <w:tblLayout w:type="fixed"/>
+        <w:tblCellMar>
+          <w:top w:w="55" w:type="dxa"/>
+          <w:left w:w="55" w:type="dxa"/>
+          <w:bottom w:w="55" w:type="dxa"/>
+          <w:right w:w="55" w:type="dxa"/>
+        </w:tblCellMar>
+        <w:tblLook w:val="0000" w:firstRow="0" w:lastRow="0" w:firstColumn="0" w:lastColumn="0" w:noHBand="0" w:noVBand="0"/>
+      </w:tblPr>
+      <w:tblGrid>
+        <w:gridCol w:w="1985"/>
+        <w:gridCol w:w="6520"/>
+        <w:gridCol w:w="1134"/>
+      </w:tblGrid>
+      <w:tr>
+        <w:tc>
+          <w:tcPr>
+            <w:tcW w:w="1985" w:type="dxa"/>
+            <w:tcBorders>
+              <w:top w:val="single" w:sz="1" w:space="0" w:color="000000"/>
+              <w:left w:val="single" w:sz="1" w:space="0" w:color="000000"/>
+              <w:bottom w:val="single" w:sz="1" w:space="0" w:color="000000"/>
+            </w:tcBorders>
+            <w:shd w:val="clear" w:color="auto" w:fill="E6E6FF"/>
+          </w:tcPr>
+          <w:p>
+            <w:pPr>
+              <w:pStyle w:val="TableContents"/>
+              <w:rPr>
+                <w:b/>
+                <w:bCs/>
+              </w:rPr>
+            </w:pPr>
+            <w:r>
+              <w:rPr>
+                <w:b/>
+                <w:bCs/>
+              </w:rPr>
+              <w:t>Property</w:t>
+            </w:r>
+          </w:p>
+        </w:tc>
+        <w:tc>
+          <w:tcPr>
+            <w:tcW w:w="6520" w:type="dxa"/>
+            <w:tcBorders>
+              <w:top w:val="single" w:sz="1" w:space="0" w:color="000000"/>
+              <w:left w:val="single" w:sz="1" w:space="0" w:color="000000"/>
+              <w:bottom w:val="single" w:sz="1" w:space="0" w:color="000000"/>
+              <w:right w:val="single" w:sz="1" w:space="0" w:color="000000"/>
+            </w:tcBorders>
+            <w:shd w:val="clear" w:color="auto" w:fill="E6E6FF"/>
+          </w:tcPr>
+          <w:p>
+            <w:pPr>
+              <w:pStyle w:val="TableContents"/>
+            </w:pPr>
+            <w:r>
+              <w:rPr>
+                <w:b/>
+                <w:bCs/>
+              </w:rPr>
+              <w:t>Content</w:t>
+            </w:r>
+          </w:p>
+        </w:tc>
+        <w:tc>
+          <w:tcPr>
+            <w:tcW w:w="1134" w:type="dxa"/>
+            <w:tcBorders>
+              <w:top w:val="single" w:sz="1" w:space="0" w:color="000000"/>
+              <w:left w:val="single" w:sz="1" w:space="0" w:color="000000"/>
+              <w:bottom w:val="single" w:sz="1" w:space="0" w:color="000000"/>
+              <w:right w:val="single" w:sz="1" w:space="0" w:color="000000"/>
+            </w:tcBorders>
+            <w:shd w:val="clear" w:color="auto" w:fill="E6E6FF"/>
+          </w:tcPr>
+          <w:p>
+            <w:pPr>
+              <w:pStyle w:val="TableContents"/>
+              <w:rPr>
+                <w:b/>
+                <w:bCs/>
+              </w:rPr>
+            </w:pPr>
+            <w:r>
+              <w:rPr>
+                <w:b/>
+                <w:bCs/>
+              </w:rPr>
+              <w:t>Data types</w:t>
+            </w:r>
+          </w:p>
+        </w:tc>
+      </w:tr>
+      <w:tr>
+        <w:tc>
+          <w:tcPr>
+            <w:tcW w:w="1985" w:type="dxa"/>
+            <w:tcBorders>
+              <w:left w:val="single" w:sz="1" w:space="0" w:color="000000"/>
+              <w:bottom w:val="single" w:sz="1" w:space="0" w:color="000000"/>
+            </w:tcBorders>
+            <w:shd w:val="clear" w:color="auto" w:fill="auto"/>
+          </w:tcPr>
+          <w:p>
+            <w:pPr>
+              <w:pStyle w:val="TableContents"/>
+            </w:pPr>
+            <w:r>
               <w:t>Service Account Email</w:t>
             </w:r>
           </w:p>
         </w:tc>
         <w:tc>
           <w:tcPr>
-            <w:tcW w:w="6840" w:type="dxa"/>
+            <w:tcW w:w="6520" w:type="dxa"/>
             <w:tcBorders>
               <w:left w:val="single" w:sz="1" w:space="0" w:color="000000"/>
               <w:bottom w:val="single" w:sz="1" w:space="0" w:color="000000"/>
@@ -2034,27 +2244,9 @@
           <w:p>
             <w:pPr>
               <w:pStyle w:val="TableContents"/>
-              <w:rPr>
-                <w:lang w:val="en-GB"/>
-              </w:rPr>
-            </w:pPr>
-            <w:r>
-              <w:rPr>
-                <w:lang w:val="en-GB"/>
-              </w:rPr>
-              <w:t xml:space="preserve">The email address of the service account. </w:t>
-            </w:r>
-            <w:r>
-              <w:rPr>
-                <w:lang w:val="en-GB"/>
-              </w:rPr>
-              <w:t>Google creates this address</w:t>
-            </w:r>
-            <w:r>
-              <w:rPr>
-                <w:lang w:val="en-GB"/>
-              </w:rPr>
-              <w:t xml:space="preserve"> within the process of creating a service account.    </w:t>
+            </w:pPr>
+            <w:r>
+              <w:t>The email address of the service account. Google creates this address within the process of creating a service account.  Only for service accounts!</w:t>
             </w:r>
             <w:r>
               <w:rPr>
@@ -2062,9 +2254,26 @@
                 <w:bCs/>
                 <w:i/>
                 <w:iCs/>
-                <w:lang w:val="en-GB"/>
-              </w:rPr>
-              <w:t>Required</w:t>
+              </w:rPr>
+              <w:t xml:space="preserve"> Required</w:t>
+            </w:r>
+          </w:p>
+        </w:tc>
+        <w:tc>
+          <w:tcPr>
+            <w:tcW w:w="1134" w:type="dxa"/>
+            <w:tcBorders>
+              <w:left w:val="single" w:sz="1" w:space="0" w:color="000000"/>
+              <w:bottom w:val="single" w:sz="1" w:space="0" w:color="000000"/>
+              <w:right w:val="single" w:sz="1" w:space="0" w:color="000000"/>
+            </w:tcBorders>
+          </w:tcPr>
+          <w:p>
+            <w:pPr>
+              <w:pStyle w:val="TableContents"/>
+            </w:pPr>
+            <w:r>
+              <w:t>String</w:t>
             </w:r>
           </w:p>
         </w:tc>
@@ -2072,7 +2281,7 @@
       <w:tr>
         <w:tc>
           <w:tcPr>
-            <w:tcW w:w="2805" w:type="dxa"/>
+            <w:tcW w:w="1985" w:type="dxa"/>
             <w:tcBorders>
               <w:left w:val="single" w:sz="1" w:space="0" w:color="000000"/>
               <w:bottom w:val="single" w:sz="2" w:space="0" w:color="000000"/>
@@ -2082,21 +2291,15 @@
           <w:p>
             <w:pPr>
               <w:pStyle w:val="TableContents"/>
-              <w:rPr>
-                <w:lang w:val="en-GB"/>
-              </w:rPr>
-            </w:pPr>
-            <w:r>
-              <w:rPr>
-                <w:lang w:val="en-GB"/>
-              </w:rPr>
-              <w:t>Key File (*.p12)</w:t>
-            </w:r>
-          </w:p>
-        </w:tc>
-        <w:tc>
-          <w:tcPr>
-            <w:tcW w:w="6840" w:type="dxa"/>
+            </w:pPr>
+            <w:r>
+              <w:t>Key File (p12)</w:t>
+            </w:r>
+          </w:p>
+        </w:tc>
+        <w:tc>
+          <w:tcPr>
+            <w:tcW w:w="6520" w:type="dxa"/>
             <w:tcBorders>
               <w:left w:val="single" w:sz="1" w:space="0" w:color="000000"/>
               <w:bottom w:val="single" w:sz="2" w:space="0" w:color="000000"/>
@@ -2107,25 +2310,145 @@
           <w:p>
             <w:pPr>
               <w:pStyle w:val="TableContents"/>
-              <w:rPr>
-                <w:lang w:val="en-GB"/>
-              </w:rPr>
-            </w:pPr>
-            <w:r>
-              <w:rPr>
-                <w:lang w:val="en-GB"/>
-              </w:rPr>
-              <w:t xml:space="preserve">The Service Account Login works with private key file for authentication. In the process of creating a service account you download this file.    </w:t>
-            </w:r>
-            <w:r>
+            </w:pPr>
+            <w:r>
+              <w:t>The Service Account Login works with private key file for authentication. In the process of creating a service account you download this file</w:t>
+            </w:r>
+            <w:r>
+              <w:t>.</w:t>
+            </w:r>
+          </w:p>
+        </w:tc>
+        <w:tc>
+          <w:tcPr>
+            <w:tcW w:w="1134" w:type="dxa"/>
+            <w:tcBorders>
+              <w:left w:val="single" w:sz="1" w:space="0" w:color="000000"/>
+              <w:bottom w:val="single" w:sz="2" w:space="0" w:color="000000"/>
+              <w:right w:val="single" w:sz="1" w:space="0" w:color="000000"/>
+            </w:tcBorders>
+          </w:tcPr>
+          <w:p>
+            <w:pPr>
+              <w:pStyle w:val="TableContents"/>
+            </w:pPr>
+            <w:r>
+              <w:t>String</w:t>
+            </w:r>
+          </w:p>
+        </w:tc>
+      </w:tr>
+    </w:tbl>
+    <w:p/>
+    <w:p>
+      <w:r>
+        <w:t>P</w:t>
+      </w:r>
+      <w:r>
+        <w:t>roperties to use the</w:t>
+      </w:r>
+      <w:r>
+        <w:t xml:space="preserve"> Client-ID </w:t>
+      </w:r>
+      <w:r>
+        <w:t>for native applications</w:t>
+      </w:r>
+    </w:p>
+    <w:tbl>
+      <w:tblPr>
+        <w:tblW w:w="9639" w:type="dxa"/>
+        <w:tblInd w:w="55" w:type="dxa"/>
+        <w:tblLayout w:type="fixed"/>
+        <w:tblCellMar>
+          <w:top w:w="55" w:type="dxa"/>
+          <w:left w:w="55" w:type="dxa"/>
+          <w:bottom w:w="55" w:type="dxa"/>
+          <w:right w:w="55" w:type="dxa"/>
+        </w:tblCellMar>
+        <w:tblLook w:val="0000" w:firstRow="0" w:lastRow="0" w:firstColumn="0" w:lastColumn="0" w:noHBand="0" w:noVBand="0"/>
+      </w:tblPr>
+      <w:tblGrid>
+        <w:gridCol w:w="1985"/>
+        <w:gridCol w:w="6520"/>
+        <w:gridCol w:w="1134"/>
+      </w:tblGrid>
+      <w:tr>
+        <w:tc>
+          <w:tcPr>
+            <w:tcW w:w="1985" w:type="dxa"/>
+            <w:tcBorders>
+              <w:top w:val="single" w:sz="1" w:space="0" w:color="000000"/>
+              <w:left w:val="single" w:sz="1" w:space="0" w:color="000000"/>
+              <w:bottom w:val="single" w:sz="1" w:space="0" w:color="000000"/>
+            </w:tcBorders>
+            <w:shd w:val="clear" w:color="auto" w:fill="E6E6FF"/>
+          </w:tcPr>
+          <w:p>
+            <w:pPr>
+              <w:pStyle w:val="TableContents"/>
               <w:rPr>
                 <w:b/>
                 <w:bCs/>
-                <w:i/>
-                <w:iCs/>
-                <w:lang w:val="en-GB"/>
-              </w:rPr>
-              <w:t>Required</w:t>
+              </w:rPr>
+            </w:pPr>
+            <w:r>
+              <w:rPr>
+                <w:b/>
+                <w:bCs/>
+              </w:rPr>
+              <w:t>Property</w:t>
+            </w:r>
+          </w:p>
+        </w:tc>
+        <w:tc>
+          <w:tcPr>
+            <w:tcW w:w="6520" w:type="dxa"/>
+            <w:tcBorders>
+              <w:top w:val="single" w:sz="1" w:space="0" w:color="000000"/>
+              <w:left w:val="single" w:sz="1" w:space="0" w:color="000000"/>
+              <w:bottom w:val="single" w:sz="1" w:space="0" w:color="000000"/>
+              <w:right w:val="single" w:sz="1" w:space="0" w:color="000000"/>
+            </w:tcBorders>
+            <w:shd w:val="clear" w:color="auto" w:fill="E6E6FF"/>
+          </w:tcPr>
+          <w:p>
+            <w:pPr>
+              <w:pStyle w:val="TableContents"/>
+            </w:pPr>
+            <w:r>
+              <w:rPr>
+                <w:b/>
+                <w:bCs/>
+              </w:rPr>
+              <w:t>Content</w:t>
+            </w:r>
+          </w:p>
+        </w:tc>
+        <w:tc>
+          <w:tcPr>
+            <w:tcW w:w="1134" w:type="dxa"/>
+            <w:tcBorders>
+              <w:top w:val="single" w:sz="1" w:space="0" w:color="000000"/>
+              <w:left w:val="single" w:sz="1" w:space="0" w:color="000000"/>
+              <w:bottom w:val="single" w:sz="1" w:space="0" w:color="000000"/>
+              <w:right w:val="single" w:sz="1" w:space="0" w:color="000000"/>
+            </w:tcBorders>
+            <w:shd w:val="clear" w:color="auto" w:fill="E6E6FF"/>
+          </w:tcPr>
+          <w:p>
+            <w:pPr>
+              <w:pStyle w:val="TableContents"/>
+              <w:rPr>
+                <w:b/>
+                <w:bCs/>
+              </w:rPr>
+            </w:pPr>
+            <w:r>
+              <w:rPr>
+                <w:b/>
+                <w:bCs/>
+              </w:rPr>
+              <w:t>Data types</w:t>
             </w:r>
           </w:p>
         </w:tc>
@@ -2133,7 +2456,7 @@
       <w:tr>
         <w:tc>
           <w:tcPr>
-            <w:tcW w:w="2805" w:type="dxa"/>
+            <w:tcW w:w="1985" w:type="dxa"/>
             <w:tcBorders>
               <w:top w:val="single" w:sz="2" w:space="0" w:color="000000"/>
               <w:left w:val="single" w:sz="2" w:space="0" w:color="000000"/>
@@ -2145,21 +2468,15 @@
           <w:p>
             <w:pPr>
               <w:pStyle w:val="TableContents"/>
-              <w:rPr>
-                <w:lang w:val="en-GB"/>
-              </w:rPr>
-            </w:pPr>
-            <w:r>
-              <w:rPr>
-                <w:lang w:val="en-GB"/>
-              </w:rPr>
-              <w:t>All schemas for all possible output flows</w:t>
-            </w:r>
-          </w:p>
-        </w:tc>
-        <w:tc>
-          <w:tcPr>
-            <w:tcW w:w="6840" w:type="dxa"/>
+            </w:pPr>
+            <w:r>
+              <w:t>User Account Email</w:t>
+            </w:r>
+          </w:p>
+        </w:tc>
+        <w:tc>
+          <w:tcPr>
+            <w:tcW w:w="6520" w:type="dxa"/>
             <w:tcBorders>
               <w:top w:val="single" w:sz="2" w:space="0" w:color="000000"/>
               <w:left w:val="single" w:sz="2" w:space="0" w:color="000000"/>
@@ -2171,34 +2488,103 @@
           <w:p>
             <w:pPr>
               <w:pStyle w:val="TableContents"/>
-              <w:rPr>
-                <w:lang w:val="en-GB"/>
-              </w:rPr>
-            </w:pPr>
-            <w:r>
-              <w:rPr>
-                <w:lang w:val="en-GB"/>
-              </w:rPr>
-              <w:t>All schemas are read only. It could be helpful to have these schemas for building the database table schemas.</w:t>
+            </w:pPr>
+            <w:r>
+              <w:t>Email of the user account or the Client-ID</w:t>
+            </w:r>
+          </w:p>
+        </w:tc>
+        <w:tc>
+          <w:tcPr>
+            <w:tcW w:w="1134" w:type="dxa"/>
+            <w:tcBorders>
+              <w:top w:val="single" w:sz="2" w:space="0" w:color="000000"/>
+              <w:left w:val="single" w:sz="2" w:space="0" w:color="000000"/>
+              <w:bottom w:val="single" w:sz="2" w:space="0" w:color="000000"/>
+              <w:right w:val="single" w:sz="2" w:space="0" w:color="000000"/>
+            </w:tcBorders>
+          </w:tcPr>
+          <w:p>
+            <w:pPr>
+              <w:pStyle w:val="TableContents"/>
+            </w:pPr>
+            <w:r>
+              <w:t>String</w:t>
+            </w:r>
+          </w:p>
+        </w:tc>
+      </w:tr>
+      <w:tr>
+        <w:tc>
+          <w:tcPr>
+            <w:tcW w:w="1985" w:type="dxa"/>
+            <w:tcBorders>
+              <w:top w:val="single" w:sz="2" w:space="0" w:color="000000"/>
+              <w:left w:val="single" w:sz="2" w:space="0" w:color="000000"/>
+              <w:bottom w:val="single" w:sz="2" w:space="0" w:color="000000"/>
+              <w:right w:val="single" w:sz="2" w:space="0" w:color="000000"/>
+            </w:tcBorders>
+            <w:shd w:val="clear" w:color="auto" w:fill="auto"/>
+          </w:tcPr>
+          <w:p>
+            <w:pPr>
+              <w:pStyle w:val="TableContents"/>
+            </w:pPr>
+            <w:r>
+              <w:t>Client secret file (json)</w:t>
+            </w:r>
+          </w:p>
+        </w:tc>
+        <w:tc>
+          <w:tcPr>
+            <w:tcW w:w="6520" w:type="dxa"/>
+            <w:tcBorders>
+              <w:top w:val="single" w:sz="2" w:space="0" w:color="000000"/>
+              <w:left w:val="single" w:sz="2" w:space="0" w:color="000000"/>
+              <w:bottom w:val="single" w:sz="2" w:space="0" w:color="000000"/>
+              <w:right w:val="single" w:sz="2" w:space="0" w:color="000000"/>
+            </w:tcBorders>
+            <w:shd w:val="clear" w:color="auto" w:fill="auto"/>
+          </w:tcPr>
+          <w:p>
+            <w:pPr>
+              <w:pStyle w:val="TableContents"/>
+            </w:pPr>
+            <w:r>
+              <w:t>This json file downloaded for the Client-ID</w:t>
+            </w:r>
+          </w:p>
+        </w:tc>
+        <w:tc>
+          <w:tcPr>
+            <w:tcW w:w="1134" w:type="dxa"/>
+            <w:tcBorders>
+              <w:top w:val="single" w:sz="2" w:space="0" w:color="000000"/>
+              <w:left w:val="single" w:sz="2" w:space="0" w:color="000000"/>
+              <w:bottom w:val="single" w:sz="2" w:space="0" w:color="000000"/>
+              <w:right w:val="single" w:sz="2" w:space="0" w:color="000000"/>
+            </w:tcBorders>
+          </w:tcPr>
+          <w:p>
+            <w:pPr>
+              <w:pStyle w:val="TableContents"/>
+            </w:pPr>
+            <w:r>
+              <w:t>String</w:t>
             </w:r>
           </w:p>
         </w:tc>
       </w:tr>
     </w:tbl>
+    <w:p/>
     <w:p>
       <w:pPr>
-        <w:rPr>
-          <w:lang w:val="en-GB"/>
-        </w:rPr>
-      </w:pPr>
-    </w:p>
-    <w:p>
-      <w:pPr>
-        <w:rPr>
-          <w:color w:val="FF0000"/>
-          <w:lang w:val="en-GB"/>
-        </w:rPr>
-      </w:pPr>
+        <w:widowControl/>
+        <w:suppressAutoHyphens w:val="0"/>
+      </w:pPr>
+      <w:r>
+        <w:t>The usage of the “Client-ID for native applications” expects on the first run an user interaction with the Google web page and after finishing the form to approve the access right you need to close the browser to let the component continue, otherwise the authentication process will not complete.</w:t>
+      </w:r>
     </w:p>
     <w:p>
       <w:pPr>
@@ -7521,14 +7907,14 @@
         <w:tblLook w:val="0000" w:firstRow="0" w:lastRow="0" w:firstColumn="0" w:lastColumn="0" w:noHBand="0" w:noVBand="0"/>
       </w:tblPr>
       <w:tblGrid>
-        <w:gridCol w:w="4515"/>
-        <w:gridCol w:w="993"/>
-        <w:gridCol w:w="4116"/>
+        <w:gridCol w:w="3807"/>
+        <w:gridCol w:w="992"/>
+        <w:gridCol w:w="4825"/>
       </w:tblGrid>
       <w:tr>
         <w:tc>
           <w:tcPr>
-            <w:tcW w:w="4515" w:type="dxa"/>
+            <w:tcW w:w="3807" w:type="dxa"/>
             <w:tcBorders>
               <w:top w:val="single" w:sz="1" w:space="0" w:color="000000"/>
               <w:left w:val="single" w:sz="1" w:space="0" w:color="000000"/>
@@ -7557,7 +7943,7 @@
         </w:tc>
         <w:tc>
           <w:tcPr>
-            <w:tcW w:w="993" w:type="dxa"/>
+            <w:tcW w:w="992" w:type="dxa"/>
             <w:tcBorders>
               <w:top w:val="single" w:sz="1" w:space="0" w:color="000000"/>
               <w:left w:val="single" w:sz="1" w:space="0" w:color="000000"/>
@@ -7586,7 +7972,7 @@
         </w:tc>
         <w:tc>
           <w:tcPr>
-            <w:tcW w:w="4116" w:type="dxa"/>
+            <w:tcW w:w="4825" w:type="dxa"/>
             <w:tcBorders>
               <w:top w:val="single" w:sz="1" w:space="0" w:color="000000"/>
               <w:left w:val="single" w:sz="1" w:space="0" w:color="000000"/>
@@ -7616,7 +8002,7 @@
       <w:tr>
         <w:tc>
           <w:tcPr>
-            <w:tcW w:w="4515" w:type="dxa"/>
+            <w:tcW w:w="3807" w:type="dxa"/>
             <w:tcBorders>
               <w:left w:val="single" w:sz="1" w:space="0" w:color="000000"/>
               <w:bottom w:val="single" w:sz="1" w:space="0" w:color="000000"/>
@@ -7640,7 +8026,7 @@
         </w:tc>
         <w:tc>
           <w:tcPr>
-            <w:tcW w:w="993" w:type="dxa"/>
+            <w:tcW w:w="992" w:type="dxa"/>
             <w:tcBorders>
               <w:left w:val="single" w:sz="1" w:space="0" w:color="000000"/>
               <w:bottom w:val="single" w:sz="1" w:space="0" w:color="000000"/>
@@ -7664,7 +8050,7 @@
         </w:tc>
         <w:tc>
           <w:tcPr>
-            <w:tcW w:w="4116" w:type="dxa"/>
+            <w:tcW w:w="4825" w:type="dxa"/>
             <w:tcBorders>
               <w:left w:val="single" w:sz="1" w:space="0" w:color="000000"/>
               <w:bottom w:val="single" w:sz="1" w:space="0" w:color="000000"/>
@@ -7691,7 +8077,7 @@
       <w:tr>
         <w:tc>
           <w:tcPr>
-            <w:tcW w:w="4515" w:type="dxa"/>
+            <w:tcW w:w="3807" w:type="dxa"/>
             <w:tcBorders>
               <w:left w:val="single" w:sz="1" w:space="0" w:color="000000"/>
               <w:bottom w:val="single" w:sz="1" w:space="0" w:color="000000"/>
@@ -7715,7 +8101,7 @@
         </w:tc>
         <w:tc>
           <w:tcPr>
-            <w:tcW w:w="993" w:type="dxa"/>
+            <w:tcW w:w="992" w:type="dxa"/>
             <w:tcBorders>
               <w:left w:val="single" w:sz="1" w:space="0" w:color="000000"/>
               <w:bottom w:val="single" w:sz="1" w:space="0" w:color="000000"/>
@@ -7739,7 +8125,7 @@
         </w:tc>
         <w:tc>
           <w:tcPr>
-            <w:tcW w:w="4116" w:type="dxa"/>
+            <w:tcW w:w="4825" w:type="dxa"/>
             <w:tcBorders>
               <w:left w:val="single" w:sz="1" w:space="0" w:color="000000"/>
               <w:bottom w:val="single" w:sz="1" w:space="0" w:color="000000"/>
@@ -7766,7 +8152,7 @@
       <w:tr>
         <w:tc>
           <w:tcPr>
-            <w:tcW w:w="4515" w:type="dxa"/>
+            <w:tcW w:w="3807" w:type="dxa"/>
             <w:tcBorders>
               <w:left w:val="single" w:sz="1" w:space="0" w:color="000000"/>
               <w:bottom w:val="single" w:sz="1" w:space="0" w:color="000000"/>
@@ -7798,7 +8184,7 @@
         </w:tc>
         <w:tc>
           <w:tcPr>
-            <w:tcW w:w="993" w:type="dxa"/>
+            <w:tcW w:w="992" w:type="dxa"/>
             <w:tcBorders>
               <w:left w:val="single" w:sz="1" w:space="0" w:color="000000"/>
               <w:bottom w:val="single" w:sz="1" w:space="0" w:color="000000"/>
@@ -7822,7 +8208,7 @@
         </w:tc>
         <w:tc>
           <w:tcPr>
-            <w:tcW w:w="4116" w:type="dxa"/>
+            <w:tcW w:w="4825" w:type="dxa"/>
             <w:tcBorders>
               <w:left w:val="single" w:sz="1" w:space="0" w:color="000000"/>
               <w:bottom w:val="single" w:sz="1" w:space="0" w:color="000000"/>
@@ -7849,7 +8235,7 @@
       <w:tr>
         <w:tc>
           <w:tcPr>
-            <w:tcW w:w="4515" w:type="dxa"/>
+            <w:tcW w:w="3807" w:type="dxa"/>
             <w:tcBorders>
               <w:left w:val="single" w:sz="1" w:space="0" w:color="000000"/>
               <w:bottom w:val="single" w:sz="1" w:space="0" w:color="000000"/>
@@ -7873,7 +8259,7 @@
         </w:tc>
         <w:tc>
           <w:tcPr>
-            <w:tcW w:w="993" w:type="dxa"/>
+            <w:tcW w:w="992" w:type="dxa"/>
             <w:tcBorders>
               <w:left w:val="single" w:sz="1" w:space="0" w:color="000000"/>
               <w:bottom w:val="single" w:sz="1" w:space="0" w:color="000000"/>
@@ -7897,7 +8283,7 @@
         </w:tc>
         <w:tc>
           <w:tcPr>
-            <w:tcW w:w="4116" w:type="dxa"/>
+            <w:tcW w:w="4825" w:type="dxa"/>
             <w:tcBorders>
               <w:left w:val="single" w:sz="1" w:space="0" w:color="000000"/>
               <w:bottom w:val="single" w:sz="1" w:space="0" w:color="000000"/>
@@ -7924,7 +8310,7 @@
       <w:tr>
         <w:tc>
           <w:tcPr>
-            <w:tcW w:w="4515" w:type="dxa"/>
+            <w:tcW w:w="3807" w:type="dxa"/>
             <w:tcBorders>
               <w:left w:val="single" w:sz="1" w:space="0" w:color="000000"/>
               <w:bottom w:val="single" w:sz="1" w:space="0" w:color="000000"/>
@@ -7948,7 +8334,7 @@
         </w:tc>
         <w:tc>
           <w:tcPr>
-            <w:tcW w:w="993" w:type="dxa"/>
+            <w:tcW w:w="992" w:type="dxa"/>
             <w:tcBorders>
               <w:left w:val="single" w:sz="1" w:space="0" w:color="000000"/>
               <w:bottom w:val="single" w:sz="1" w:space="0" w:color="000000"/>
@@ -7972,7 +8358,7 @@
         </w:tc>
         <w:tc>
           <w:tcPr>
-            <w:tcW w:w="4116" w:type="dxa"/>
+            <w:tcW w:w="4825" w:type="dxa"/>
             <w:tcBorders>
               <w:left w:val="single" w:sz="1" w:space="0" w:color="000000"/>
               <w:bottom w:val="single" w:sz="1" w:space="0" w:color="000000"/>
@@ -7999,7 +8385,7 @@
       <w:tr>
         <w:tc>
           <w:tcPr>
-            <w:tcW w:w="4515" w:type="dxa"/>
+            <w:tcW w:w="3807" w:type="dxa"/>
             <w:tcBorders>
               <w:left w:val="single" w:sz="1" w:space="0" w:color="000000"/>
               <w:bottom w:val="single" w:sz="1" w:space="0" w:color="000000"/>
@@ -8023,7 +8409,7 @@
         </w:tc>
         <w:tc>
           <w:tcPr>
-            <w:tcW w:w="993" w:type="dxa"/>
+            <w:tcW w:w="992" w:type="dxa"/>
             <w:tcBorders>
               <w:left w:val="single" w:sz="1" w:space="0" w:color="000000"/>
               <w:bottom w:val="single" w:sz="1" w:space="0" w:color="000000"/>
@@ -8047,7 +8433,7 @@
         </w:tc>
         <w:tc>
           <w:tcPr>
-            <w:tcW w:w="4116" w:type="dxa"/>
+            <w:tcW w:w="4825" w:type="dxa"/>
             <w:tcBorders>
               <w:left w:val="single" w:sz="1" w:space="0" w:color="000000"/>
               <w:bottom w:val="single" w:sz="1" w:space="0" w:color="000000"/>
@@ -8074,7 +8460,7 @@
       <w:tr>
         <w:tc>
           <w:tcPr>
-            <w:tcW w:w="4515" w:type="dxa"/>
+            <w:tcW w:w="3807" w:type="dxa"/>
             <w:tcBorders>
               <w:left w:val="single" w:sz="1" w:space="0" w:color="000000"/>
               <w:bottom w:val="single" w:sz="1" w:space="0" w:color="000000"/>
@@ -8098,7 +8484,7 @@
         </w:tc>
         <w:tc>
           <w:tcPr>
-            <w:tcW w:w="993" w:type="dxa"/>
+            <w:tcW w:w="992" w:type="dxa"/>
             <w:tcBorders>
               <w:left w:val="single" w:sz="1" w:space="0" w:color="000000"/>
               <w:bottom w:val="single" w:sz="1" w:space="0" w:color="000000"/>
@@ -8122,7 +8508,7 @@
         </w:tc>
         <w:tc>
           <w:tcPr>
-            <w:tcW w:w="4116" w:type="dxa"/>
+            <w:tcW w:w="4825" w:type="dxa"/>
             <w:tcBorders>
               <w:left w:val="single" w:sz="1" w:space="0" w:color="000000"/>
               <w:bottom w:val="single" w:sz="1" w:space="0" w:color="000000"/>
@@ -8143,7 +8529,7 @@
       <w:tr>
         <w:tc>
           <w:tcPr>
-            <w:tcW w:w="4515" w:type="dxa"/>
+            <w:tcW w:w="3807" w:type="dxa"/>
             <w:tcBorders>
               <w:left w:val="single" w:sz="1" w:space="0" w:color="000000"/>
               <w:bottom w:val="single" w:sz="1" w:space="0" w:color="000000"/>
@@ -8167,7 +8553,7 @@
         </w:tc>
         <w:tc>
           <w:tcPr>
-            <w:tcW w:w="993" w:type="dxa"/>
+            <w:tcW w:w="992" w:type="dxa"/>
             <w:tcBorders>
               <w:left w:val="single" w:sz="1" w:space="0" w:color="000000"/>
               <w:bottom w:val="single" w:sz="1" w:space="0" w:color="000000"/>
@@ -8191,7 +8577,7 @@
         </w:tc>
         <w:tc>
           <w:tcPr>
-            <w:tcW w:w="4116" w:type="dxa"/>
+            <w:tcW w:w="4825" w:type="dxa"/>
             <w:tcBorders>
               <w:left w:val="single" w:sz="1" w:space="0" w:color="000000"/>
               <w:bottom w:val="single" w:sz="1" w:space="0" w:color="000000"/>
@@ -8267,14 +8653,14 @@
         <w:tblLook w:val="0000" w:firstRow="0" w:lastRow="0" w:firstColumn="0" w:lastColumn="0" w:noHBand="0" w:noVBand="0"/>
       </w:tblPr>
       <w:tblGrid>
-        <w:gridCol w:w="4515"/>
-        <w:gridCol w:w="993"/>
-        <w:gridCol w:w="4116"/>
+        <w:gridCol w:w="3807"/>
+        <w:gridCol w:w="992"/>
+        <w:gridCol w:w="4825"/>
       </w:tblGrid>
       <w:tr>
         <w:tc>
           <w:tcPr>
-            <w:tcW w:w="4515" w:type="dxa"/>
+            <w:tcW w:w="3807" w:type="dxa"/>
             <w:tcBorders>
               <w:top w:val="single" w:sz="1" w:space="0" w:color="000000"/>
               <w:left w:val="single" w:sz="1" w:space="0" w:color="000000"/>
@@ -8303,7 +8689,7 @@
         </w:tc>
         <w:tc>
           <w:tcPr>
-            <w:tcW w:w="993" w:type="dxa"/>
+            <w:tcW w:w="992" w:type="dxa"/>
             <w:tcBorders>
               <w:top w:val="single" w:sz="1" w:space="0" w:color="000000"/>
               <w:left w:val="single" w:sz="1" w:space="0" w:color="000000"/>
@@ -8332,7 +8718,7 @@
         </w:tc>
         <w:tc>
           <w:tcPr>
-            <w:tcW w:w="4116" w:type="dxa"/>
+            <w:tcW w:w="4825" w:type="dxa"/>
             <w:tcBorders>
               <w:top w:val="single" w:sz="1" w:space="0" w:color="000000"/>
               <w:left w:val="single" w:sz="1" w:space="0" w:color="000000"/>
@@ -8362,7 +8748,7 @@
       <w:tr>
         <w:tc>
           <w:tcPr>
-            <w:tcW w:w="4515" w:type="dxa"/>
+            <w:tcW w:w="3807" w:type="dxa"/>
             <w:tcBorders>
               <w:left w:val="single" w:sz="1" w:space="0" w:color="000000"/>
               <w:bottom w:val="single" w:sz="1" w:space="0" w:color="000000"/>
@@ -8386,7 +8772,7 @@
         </w:tc>
         <w:tc>
           <w:tcPr>
-            <w:tcW w:w="993" w:type="dxa"/>
+            <w:tcW w:w="992" w:type="dxa"/>
             <w:tcBorders>
               <w:left w:val="single" w:sz="1" w:space="0" w:color="000000"/>
               <w:bottom w:val="single" w:sz="1" w:space="0" w:color="000000"/>
@@ -8410,7 +8796,7 @@
         </w:tc>
         <w:tc>
           <w:tcPr>
-            <w:tcW w:w="4116" w:type="dxa"/>
+            <w:tcW w:w="4825" w:type="dxa"/>
             <w:tcBorders>
               <w:left w:val="single" w:sz="1" w:space="0" w:color="000000"/>
               <w:bottom w:val="single" w:sz="1" w:space="0" w:color="000000"/>
@@ -8437,7 +8823,7 @@
       <w:tr>
         <w:tc>
           <w:tcPr>
-            <w:tcW w:w="4515" w:type="dxa"/>
+            <w:tcW w:w="3807" w:type="dxa"/>
             <w:tcBorders>
               <w:left w:val="single" w:sz="1" w:space="0" w:color="000000"/>
               <w:bottom w:val="single" w:sz="1" w:space="0" w:color="000000"/>
@@ -8461,7 +8847,7 @@
         </w:tc>
         <w:tc>
           <w:tcPr>
-            <w:tcW w:w="993" w:type="dxa"/>
+            <w:tcW w:w="992" w:type="dxa"/>
             <w:tcBorders>
               <w:left w:val="single" w:sz="1" w:space="0" w:color="000000"/>
               <w:bottom w:val="single" w:sz="1" w:space="0" w:color="000000"/>
@@ -8485,7 +8871,7 @@
         </w:tc>
         <w:tc>
           <w:tcPr>
-            <w:tcW w:w="4116" w:type="dxa"/>
+            <w:tcW w:w="4825" w:type="dxa"/>
             <w:tcBorders>
               <w:left w:val="single" w:sz="1" w:space="0" w:color="000000"/>
               <w:bottom w:val="single" w:sz="1" w:space="0" w:color="000000"/>
@@ -8512,7 +8898,7 @@
       <w:tr>
         <w:tc>
           <w:tcPr>
-            <w:tcW w:w="4515" w:type="dxa"/>
+            <w:tcW w:w="3807" w:type="dxa"/>
             <w:tcBorders>
               <w:left w:val="single" w:sz="1" w:space="0" w:color="000000"/>
               <w:bottom w:val="single" w:sz="1" w:space="0" w:color="000000"/>
@@ -8544,7 +8930,7 @@
         </w:tc>
         <w:tc>
           <w:tcPr>
-            <w:tcW w:w="993" w:type="dxa"/>
+            <w:tcW w:w="992" w:type="dxa"/>
             <w:tcBorders>
               <w:left w:val="single" w:sz="1" w:space="0" w:color="000000"/>
               <w:bottom w:val="single" w:sz="1" w:space="0" w:color="000000"/>
@@ -8568,7 +8954,7 @@
         </w:tc>
         <w:tc>
           <w:tcPr>
-            <w:tcW w:w="4116" w:type="dxa"/>
+            <w:tcW w:w="4825" w:type="dxa"/>
             <w:tcBorders>
               <w:left w:val="single" w:sz="1" w:space="0" w:color="000000"/>
               <w:bottom w:val="single" w:sz="1" w:space="0" w:color="000000"/>
@@ -8589,7 +8975,7 @@
       <w:tr>
         <w:tc>
           <w:tcPr>
-            <w:tcW w:w="4515" w:type="dxa"/>
+            <w:tcW w:w="3807" w:type="dxa"/>
             <w:tcBorders>
               <w:left w:val="single" w:sz="1" w:space="0" w:color="000000"/>
               <w:bottom w:val="single" w:sz="1" w:space="0" w:color="000000"/>
@@ -8613,7 +8999,7 @@
         </w:tc>
         <w:tc>
           <w:tcPr>
-            <w:tcW w:w="993" w:type="dxa"/>
+            <w:tcW w:w="992" w:type="dxa"/>
             <w:tcBorders>
               <w:left w:val="single" w:sz="1" w:space="0" w:color="000000"/>
               <w:bottom w:val="single" w:sz="1" w:space="0" w:color="000000"/>
@@ -8637,7 +9023,7 @@
         </w:tc>
         <w:tc>
           <w:tcPr>
-            <w:tcW w:w="4116" w:type="dxa"/>
+            <w:tcW w:w="4825" w:type="dxa"/>
             <w:tcBorders>
               <w:left w:val="single" w:sz="1" w:space="0" w:color="000000"/>
               <w:bottom w:val="single" w:sz="1" w:space="0" w:color="000000"/>
@@ -8658,7 +9044,7 @@
       <w:tr>
         <w:tc>
           <w:tcPr>
-            <w:tcW w:w="4515" w:type="dxa"/>
+            <w:tcW w:w="3807" w:type="dxa"/>
             <w:tcBorders>
               <w:left w:val="single" w:sz="1" w:space="0" w:color="000000"/>
               <w:bottom w:val="single" w:sz="1" w:space="0" w:color="000000"/>
@@ -8683,7 +9069,7 @@
         </w:tc>
         <w:tc>
           <w:tcPr>
-            <w:tcW w:w="993" w:type="dxa"/>
+            <w:tcW w:w="992" w:type="dxa"/>
             <w:tcBorders>
               <w:left w:val="single" w:sz="1" w:space="0" w:color="000000"/>
               <w:bottom w:val="single" w:sz="1" w:space="0" w:color="000000"/>
@@ -8707,7 +9093,7 @@
         </w:tc>
         <w:tc>
           <w:tcPr>
-            <w:tcW w:w="4116" w:type="dxa"/>
+            <w:tcW w:w="4825" w:type="dxa"/>
             <w:tcBorders>
               <w:left w:val="single" w:sz="1" w:space="0" w:color="000000"/>
               <w:bottom w:val="single" w:sz="1" w:space="0" w:color="000000"/>
@@ -8734,7 +9120,7 @@
       <w:tr>
         <w:tc>
           <w:tcPr>
-            <w:tcW w:w="4515" w:type="dxa"/>
+            <w:tcW w:w="3807" w:type="dxa"/>
             <w:tcBorders>
               <w:left w:val="single" w:sz="1" w:space="0" w:color="000000"/>
               <w:bottom w:val="single" w:sz="1" w:space="0" w:color="000000"/>
@@ -8758,7 +9144,7 @@
         </w:tc>
         <w:tc>
           <w:tcPr>
-            <w:tcW w:w="993" w:type="dxa"/>
+            <w:tcW w:w="992" w:type="dxa"/>
             <w:tcBorders>
               <w:left w:val="single" w:sz="1" w:space="0" w:color="000000"/>
               <w:bottom w:val="single" w:sz="1" w:space="0" w:color="000000"/>
@@ -8782,7 +9168,7 @@
         </w:tc>
         <w:tc>
           <w:tcPr>
-            <w:tcW w:w="4116" w:type="dxa"/>
+            <w:tcW w:w="4825" w:type="dxa"/>
             <w:tcBorders>
               <w:left w:val="single" w:sz="1" w:space="0" w:color="000000"/>
               <w:bottom w:val="single" w:sz="1" w:space="0" w:color="000000"/>
@@ -8809,7 +9195,7 @@
       <w:tr>
         <w:tc>
           <w:tcPr>
-            <w:tcW w:w="4515" w:type="dxa"/>
+            <w:tcW w:w="3807" w:type="dxa"/>
             <w:tcBorders>
               <w:left w:val="single" w:sz="1" w:space="0" w:color="000000"/>
               <w:bottom w:val="single" w:sz="1" w:space="0" w:color="000000"/>
@@ -8833,7 +9219,7 @@
         </w:tc>
         <w:tc>
           <w:tcPr>
-            <w:tcW w:w="993" w:type="dxa"/>
+            <w:tcW w:w="992" w:type="dxa"/>
             <w:tcBorders>
               <w:left w:val="single" w:sz="1" w:space="0" w:color="000000"/>
               <w:bottom w:val="single" w:sz="1" w:space="0" w:color="000000"/>
@@ -8857,7 +9243,7 @@
         </w:tc>
         <w:tc>
           <w:tcPr>
-            <w:tcW w:w="4116" w:type="dxa"/>
+            <w:tcW w:w="4825" w:type="dxa"/>
             <w:tcBorders>
               <w:left w:val="single" w:sz="1" w:space="0" w:color="000000"/>
               <w:bottom w:val="single" w:sz="1" w:space="0" w:color="000000"/>
@@ -8884,7 +9270,7 @@
       <w:tr>
         <w:tc>
           <w:tcPr>
-            <w:tcW w:w="4515" w:type="dxa"/>
+            <w:tcW w:w="3807" w:type="dxa"/>
             <w:tcBorders>
               <w:left w:val="single" w:sz="1" w:space="0" w:color="000000"/>
               <w:bottom w:val="single" w:sz="1" w:space="0" w:color="000000"/>
@@ -8908,7 +9294,7 @@
         </w:tc>
         <w:tc>
           <w:tcPr>
-            <w:tcW w:w="993" w:type="dxa"/>
+            <w:tcW w:w="992" w:type="dxa"/>
             <w:tcBorders>
               <w:left w:val="single" w:sz="1" w:space="0" w:color="000000"/>
               <w:bottom w:val="single" w:sz="1" w:space="0" w:color="000000"/>
@@ -8932,7 +9318,7 @@
         </w:tc>
         <w:tc>
           <w:tcPr>
-            <w:tcW w:w="4116" w:type="dxa"/>
+            <w:tcW w:w="4825" w:type="dxa"/>
             <w:tcBorders>
               <w:left w:val="single" w:sz="1" w:space="0" w:color="000000"/>
               <w:bottom w:val="single" w:sz="1" w:space="0" w:color="000000"/>
@@ -8959,7 +9345,7 @@
       <w:tr>
         <w:tc>
           <w:tcPr>
-            <w:tcW w:w="4515" w:type="dxa"/>
+            <w:tcW w:w="3807" w:type="dxa"/>
             <w:tcBorders>
               <w:left w:val="single" w:sz="1" w:space="0" w:color="000000"/>
               <w:bottom w:val="single" w:sz="1" w:space="0" w:color="000000"/>
@@ -8983,7 +9369,7 @@
         </w:tc>
         <w:tc>
           <w:tcPr>
-            <w:tcW w:w="993" w:type="dxa"/>
+            <w:tcW w:w="992" w:type="dxa"/>
             <w:tcBorders>
               <w:left w:val="single" w:sz="1" w:space="0" w:color="000000"/>
               <w:bottom w:val="single" w:sz="1" w:space="0" w:color="000000"/>
@@ -9007,7 +9393,7 @@
         </w:tc>
         <w:tc>
           <w:tcPr>
-            <w:tcW w:w="4116" w:type="dxa"/>
+            <w:tcW w:w="4825" w:type="dxa"/>
             <w:tcBorders>
               <w:left w:val="single" w:sz="1" w:space="0" w:color="000000"/>
               <w:bottom w:val="single" w:sz="1" w:space="0" w:color="000000"/>
@@ -9034,7 +9420,7 @@
       <w:tr>
         <w:tc>
           <w:tcPr>
-            <w:tcW w:w="4515" w:type="dxa"/>
+            <w:tcW w:w="3807" w:type="dxa"/>
             <w:tcBorders>
               <w:left w:val="single" w:sz="1" w:space="0" w:color="000000"/>
               <w:bottom w:val="single" w:sz="1" w:space="0" w:color="000000"/>
@@ -9058,7 +9444,7 @@
         </w:tc>
         <w:tc>
           <w:tcPr>
-            <w:tcW w:w="993" w:type="dxa"/>
+            <w:tcW w:w="992" w:type="dxa"/>
             <w:tcBorders>
               <w:left w:val="single" w:sz="1" w:space="0" w:color="000000"/>
               <w:bottom w:val="single" w:sz="1" w:space="0" w:color="000000"/>
@@ -9082,7 +9468,7 @@
         </w:tc>
         <w:tc>
           <w:tcPr>
-            <w:tcW w:w="4116" w:type="dxa"/>
+            <w:tcW w:w="4825" w:type="dxa"/>
             <w:tcBorders>
               <w:left w:val="single" w:sz="1" w:space="0" w:color="000000"/>
               <w:bottom w:val="single" w:sz="1" w:space="0" w:color="000000"/>
@@ -9152,14 +9538,14 @@
         <w:tblLook w:val="0000" w:firstRow="0" w:lastRow="0" w:firstColumn="0" w:lastColumn="0" w:noHBand="0" w:noVBand="0"/>
       </w:tblPr>
       <w:tblGrid>
-        <w:gridCol w:w="4515"/>
-        <w:gridCol w:w="993"/>
-        <w:gridCol w:w="4116"/>
+        <w:gridCol w:w="2389"/>
+        <w:gridCol w:w="992"/>
+        <w:gridCol w:w="6243"/>
       </w:tblGrid>
       <w:tr>
         <w:tc>
           <w:tcPr>
-            <w:tcW w:w="4515" w:type="dxa"/>
+            <w:tcW w:w="2389" w:type="dxa"/>
             <w:tcBorders>
               <w:top w:val="single" w:sz="1" w:space="0" w:color="000000"/>
               <w:left w:val="single" w:sz="1" w:space="0" w:color="000000"/>
@@ -9188,7 +9574,7 @@
         </w:tc>
         <w:tc>
           <w:tcPr>
-            <w:tcW w:w="993" w:type="dxa"/>
+            <w:tcW w:w="992" w:type="dxa"/>
             <w:tcBorders>
               <w:top w:val="single" w:sz="1" w:space="0" w:color="000000"/>
               <w:left w:val="single" w:sz="1" w:space="0" w:color="000000"/>
@@ -9217,7 +9603,7 @@
         </w:tc>
         <w:tc>
           <w:tcPr>
-            <w:tcW w:w="4116" w:type="dxa"/>
+            <w:tcW w:w="6243" w:type="dxa"/>
             <w:tcBorders>
               <w:top w:val="single" w:sz="1" w:space="0" w:color="000000"/>
               <w:left w:val="single" w:sz="1" w:space="0" w:color="000000"/>
@@ -9247,7 +9633,7 @@
       <w:tr>
         <w:tc>
           <w:tcPr>
-            <w:tcW w:w="4515" w:type="dxa"/>
+            <w:tcW w:w="2389" w:type="dxa"/>
             <w:tcBorders>
               <w:left w:val="single" w:sz="1" w:space="0" w:color="000000"/>
               <w:bottom w:val="single" w:sz="1" w:space="0" w:color="000000"/>
@@ -9271,7 +9657,7 @@
         </w:tc>
         <w:tc>
           <w:tcPr>
-            <w:tcW w:w="993" w:type="dxa"/>
+            <w:tcW w:w="992" w:type="dxa"/>
             <w:tcBorders>
               <w:left w:val="single" w:sz="1" w:space="0" w:color="000000"/>
               <w:bottom w:val="single" w:sz="1" w:space="0" w:color="000000"/>
@@ -9295,7 +9681,7 @@
         </w:tc>
         <w:tc>
           <w:tcPr>
-            <w:tcW w:w="4116" w:type="dxa"/>
+            <w:tcW w:w="6243" w:type="dxa"/>
             <w:tcBorders>
               <w:left w:val="single" w:sz="1" w:space="0" w:color="000000"/>
               <w:bottom w:val="single" w:sz="1" w:space="0" w:color="000000"/>
@@ -9322,7 +9708,7 @@
       <w:tr>
         <w:tc>
           <w:tcPr>
-            <w:tcW w:w="4515" w:type="dxa"/>
+            <w:tcW w:w="2389" w:type="dxa"/>
             <w:tcBorders>
               <w:left w:val="single" w:sz="1" w:space="0" w:color="000000"/>
               <w:bottom w:val="single" w:sz="1" w:space="0" w:color="000000"/>
@@ -9346,7 +9732,7 @@
         </w:tc>
         <w:tc>
           <w:tcPr>
-            <w:tcW w:w="993" w:type="dxa"/>
+            <w:tcW w:w="992" w:type="dxa"/>
             <w:tcBorders>
               <w:left w:val="single" w:sz="1" w:space="0" w:color="000000"/>
               <w:bottom w:val="single" w:sz="1" w:space="0" w:color="000000"/>
@@ -9370,7 +9756,7 @@
         </w:tc>
         <w:tc>
           <w:tcPr>
-            <w:tcW w:w="4116" w:type="dxa"/>
+            <w:tcW w:w="6243" w:type="dxa"/>
             <w:tcBorders>
               <w:left w:val="single" w:sz="1" w:space="0" w:color="000000"/>
               <w:bottom w:val="single" w:sz="1" w:space="0" w:color="000000"/>
@@ -9397,7 +9783,7 @@
       <w:tr>
         <w:tc>
           <w:tcPr>
-            <w:tcW w:w="4515" w:type="dxa"/>
+            <w:tcW w:w="2389" w:type="dxa"/>
             <w:tcBorders>
               <w:left w:val="single" w:sz="1" w:space="0" w:color="000000"/>
               <w:bottom w:val="single" w:sz="1" w:space="0" w:color="000000"/>
@@ -9421,7 +9807,7 @@
         </w:tc>
         <w:tc>
           <w:tcPr>
-            <w:tcW w:w="993" w:type="dxa"/>
+            <w:tcW w:w="992" w:type="dxa"/>
             <w:tcBorders>
               <w:left w:val="single" w:sz="1" w:space="0" w:color="000000"/>
               <w:bottom w:val="single" w:sz="1" w:space="0" w:color="000000"/>
@@ -9445,7 +9831,7 @@
         </w:tc>
         <w:tc>
           <w:tcPr>
-            <w:tcW w:w="4116" w:type="dxa"/>
+            <w:tcW w:w="6243" w:type="dxa"/>
             <w:tcBorders>
               <w:left w:val="single" w:sz="1" w:space="0" w:color="000000"/>
               <w:bottom w:val="single" w:sz="1" w:space="0" w:color="000000"/>
@@ -9472,7 +9858,7 @@
       <w:tr>
         <w:tc>
           <w:tcPr>
-            <w:tcW w:w="4515" w:type="dxa"/>
+            <w:tcW w:w="2389" w:type="dxa"/>
             <w:tcBorders>
               <w:left w:val="single" w:sz="1" w:space="0" w:color="000000"/>
               <w:bottom w:val="single" w:sz="1" w:space="0" w:color="000000"/>
@@ -9496,7 +9882,7 @@
         </w:tc>
         <w:tc>
           <w:tcPr>
-            <w:tcW w:w="993" w:type="dxa"/>
+            <w:tcW w:w="992" w:type="dxa"/>
             <w:tcBorders>
               <w:left w:val="single" w:sz="1" w:space="0" w:color="000000"/>
               <w:bottom w:val="single" w:sz="1" w:space="0" w:color="000000"/>
@@ -9520,7 +9906,7 @@
         </w:tc>
         <w:tc>
           <w:tcPr>
-            <w:tcW w:w="4116" w:type="dxa"/>
+            <w:tcW w:w="6243" w:type="dxa"/>
             <w:tcBorders>
               <w:left w:val="single" w:sz="1" w:space="0" w:color="000000"/>
               <w:bottom w:val="single" w:sz="1" w:space="0" w:color="000000"/>
@@ -9547,7 +9933,7 @@
       <w:tr>
         <w:tc>
           <w:tcPr>
-            <w:tcW w:w="4515" w:type="dxa"/>
+            <w:tcW w:w="2389" w:type="dxa"/>
             <w:tcBorders>
               <w:left w:val="single" w:sz="1" w:space="0" w:color="000000"/>
               <w:bottom w:val="single" w:sz="1" w:space="0" w:color="000000"/>
@@ -9572,7 +9958,7 @@
         </w:tc>
         <w:tc>
           <w:tcPr>
-            <w:tcW w:w="993" w:type="dxa"/>
+            <w:tcW w:w="992" w:type="dxa"/>
             <w:tcBorders>
               <w:left w:val="single" w:sz="1" w:space="0" w:color="000000"/>
               <w:bottom w:val="single" w:sz="1" w:space="0" w:color="000000"/>
@@ -9596,7 +9982,7 @@
         </w:tc>
         <w:tc>
           <w:tcPr>
-            <w:tcW w:w="4116" w:type="dxa"/>
+            <w:tcW w:w="6243" w:type="dxa"/>
             <w:tcBorders>
               <w:left w:val="single" w:sz="1" w:space="0" w:color="000000"/>
               <w:bottom w:val="single" w:sz="1" w:space="0" w:color="000000"/>
@@ -9623,7 +10009,7 @@
       <w:tr>
         <w:tc>
           <w:tcPr>
-            <w:tcW w:w="4515" w:type="dxa"/>
+            <w:tcW w:w="2389" w:type="dxa"/>
             <w:tcBorders>
               <w:left w:val="single" w:sz="1" w:space="0" w:color="000000"/>
               <w:bottom w:val="single" w:sz="1" w:space="0" w:color="000000"/>
@@ -9647,7 +10033,7 @@
         </w:tc>
         <w:tc>
           <w:tcPr>
-            <w:tcW w:w="993" w:type="dxa"/>
+            <w:tcW w:w="992" w:type="dxa"/>
             <w:tcBorders>
               <w:left w:val="single" w:sz="1" w:space="0" w:color="000000"/>
               <w:bottom w:val="single" w:sz="1" w:space="0" w:color="000000"/>
@@ -9671,7 +10057,7 @@
         </w:tc>
         <w:tc>
           <w:tcPr>
-            <w:tcW w:w="4116" w:type="dxa"/>
+            <w:tcW w:w="6243" w:type="dxa"/>
             <w:tcBorders>
               <w:left w:val="single" w:sz="1" w:space="0" w:color="000000"/>
               <w:bottom w:val="single" w:sz="1" w:space="0" w:color="000000"/>
@@ -9698,7 +10084,7 @@
       <w:tr>
         <w:tc>
           <w:tcPr>
-            <w:tcW w:w="4515" w:type="dxa"/>
+            <w:tcW w:w="2389" w:type="dxa"/>
             <w:tcBorders>
               <w:left w:val="single" w:sz="1" w:space="0" w:color="000000"/>
               <w:bottom w:val="single" w:sz="1" w:space="0" w:color="000000"/>
@@ -9722,7 +10108,7 @@
         </w:tc>
         <w:tc>
           <w:tcPr>
-            <w:tcW w:w="993" w:type="dxa"/>
+            <w:tcW w:w="992" w:type="dxa"/>
             <w:tcBorders>
               <w:left w:val="single" w:sz="1" w:space="0" w:color="000000"/>
               <w:bottom w:val="single" w:sz="1" w:space="0" w:color="000000"/>
@@ -9746,7 +10132,7 @@
         </w:tc>
         <w:tc>
           <w:tcPr>
-            <w:tcW w:w="4116" w:type="dxa"/>
+            <w:tcW w:w="6243" w:type="dxa"/>
             <w:tcBorders>
               <w:left w:val="single" w:sz="1" w:space="0" w:color="000000"/>
               <w:bottom w:val="single" w:sz="1" w:space="0" w:color="000000"/>
@@ -9773,7 +10159,7 @@
       <w:tr>
         <w:tc>
           <w:tcPr>
-            <w:tcW w:w="4515" w:type="dxa"/>
+            <w:tcW w:w="2389" w:type="dxa"/>
             <w:tcBorders>
               <w:left w:val="single" w:sz="1" w:space="0" w:color="000000"/>
               <w:bottom w:val="single" w:sz="1" w:space="0" w:color="000000"/>
@@ -9797,7 +10183,7 @@
         </w:tc>
         <w:tc>
           <w:tcPr>
-            <w:tcW w:w="993" w:type="dxa"/>
+            <w:tcW w:w="992" w:type="dxa"/>
             <w:tcBorders>
               <w:left w:val="single" w:sz="1" w:space="0" w:color="000000"/>
               <w:bottom w:val="single" w:sz="1" w:space="0" w:color="000000"/>
@@ -9821,7 +10207,7 @@
         </w:tc>
         <w:tc>
           <w:tcPr>
-            <w:tcW w:w="4116" w:type="dxa"/>
+            <w:tcW w:w="6243" w:type="dxa"/>
             <w:tcBorders>
               <w:left w:val="single" w:sz="1" w:space="0" w:color="000000"/>
               <w:bottom w:val="single" w:sz="1" w:space="0" w:color="000000"/>
@@ -9848,7 +10234,7 @@
       <w:tr>
         <w:tc>
           <w:tcPr>
-            <w:tcW w:w="4515" w:type="dxa"/>
+            <w:tcW w:w="2389" w:type="dxa"/>
             <w:tcBorders>
               <w:left w:val="single" w:sz="1" w:space="0" w:color="000000"/>
               <w:bottom w:val="single" w:sz="1" w:space="0" w:color="000000"/>
@@ -9872,7 +10258,7 @@
         </w:tc>
         <w:tc>
           <w:tcPr>
-            <w:tcW w:w="993" w:type="dxa"/>
+            <w:tcW w:w="992" w:type="dxa"/>
             <w:tcBorders>
               <w:left w:val="single" w:sz="1" w:space="0" w:color="000000"/>
               <w:bottom w:val="single" w:sz="1" w:space="0" w:color="000000"/>
@@ -9896,7 +10282,7 @@
         </w:tc>
         <w:tc>
           <w:tcPr>
-            <w:tcW w:w="4116" w:type="dxa"/>
+            <w:tcW w:w="6243" w:type="dxa"/>
             <w:tcBorders>
               <w:left w:val="single" w:sz="1" w:space="0" w:color="000000"/>
               <w:bottom w:val="single" w:sz="1" w:space="0" w:color="000000"/>
@@ -9921,6 +10307,15 @@
         </w:tc>
       </w:tr>
     </w:tbl>
+    <w:p>
+      <w:pPr>
+        <w:rPr>
+          <w:b/>
+          <w:bCs/>
+          <w:lang w:val="en-GB"/>
+        </w:rPr>
+      </w:pPr>
+    </w:p>
     <w:p>
       <w:pPr>
         <w:rPr>
@@ -9977,10 +10372,10 @@
           <w:lang w:val="de-DE"/>
         </w:rPr>
         <w:drawing>
-          <wp:inline distT="0" distB="0" distL="0" distR="0" wp14:anchorId="45E2E303" wp14:editId="44CF375F">
-            <wp:extent cx="4576838" cy="4474265"/>
+          <wp:inline distT="0" distB="0" distL="0" distR="0" wp14:anchorId="008B7CAE" wp14:editId="1E806EB9">
+            <wp:extent cx="4165600" cy="4704992"/>
             <wp:effectExtent l="0" t="0" r="0" b="0"/>
-            <wp:docPr id="16" name="Bild 16"/>
+            <wp:docPr id="14" name="Bild 14"/>
             <wp:cNvGraphicFramePr>
               <a:graphicFrameLocks xmlns:a="http://schemas.openxmlformats.org/drawingml/2006/main" noChangeAspect="1"/>
             </wp:cNvGraphicFramePr>
@@ -9988,7 +10383,7 @@
               <a:graphicData uri="http://schemas.openxmlformats.org/drawingml/2006/picture">
                 <pic:pic xmlns:pic="http://schemas.openxmlformats.org/drawingml/2006/picture">
                   <pic:nvPicPr>
-                    <pic:cNvPr id="0" name="tGoogleAnalyticsManagement_scenario.png"/>
+                    <pic:cNvPr id="0" name="tGoogleAnalyticsManagement_test_scenario.png"/>
                     <pic:cNvPicPr/>
                   </pic:nvPicPr>
                   <pic:blipFill>
@@ -10006,7 +10401,7 @@
                   <pic:spPr>
                     <a:xfrm>
                       <a:off x="0" y="0"/>
-                      <a:ext cx="4578766" cy="4476149"/>
+                      <a:ext cx="4165787" cy="4705203"/>
                     </a:xfrm>
                     <a:prstGeom prst="rect">
                       <a:avLst/>
@@ -10065,7 +10460,19 @@
         <w:rPr>
           <w:lang w:val="en-GB"/>
         </w:rPr>
-        <w:t xml:space="preserve">tGoogleAnalyticsManagement component and 7 database output components into the job. </w:t>
+        <w:t>tGoogleAna</w:t>
+      </w:r>
+      <w:r>
+        <w:rPr>
+          <w:lang w:val="en-GB"/>
+        </w:rPr>
+        <w:t>lyticsManagement component and 8</w:t>
+      </w:r>
+      <w:r>
+        <w:rPr>
+          <w:lang w:val="en-GB"/>
+        </w:rPr>
+        <w:t xml:space="preserve"> database output components into the job. </w:t>
       </w:r>
     </w:p>
     <w:p>
@@ -10088,7 +10495,13 @@
         <w:rPr>
           <w:lang w:val="en-GB"/>
         </w:rPr>
-        <w:t>l 7 database output components its</w:t>
+        <w:t>l 8</w:t>
+      </w:r>
+      <w:r>
+        <w:rPr>
+          <w:lang w:val="en-GB"/>
+        </w:rPr>
+        <w:t xml:space="preserve"> database output components its</w:t>
       </w:r>
       <w:r>
         <w:rPr>
@@ -10123,7 +10536,13 @@
         <w:rPr>
           <w:lang w:val="en-GB"/>
         </w:rPr>
-        <w:t>Than create the 7 flows.</w:t>
+        <w:t>Than create the 8</w:t>
+      </w:r>
+      <w:r>
+        <w:rPr>
+          <w:lang w:val="en-GB"/>
+        </w:rPr>
+        <w:t xml:space="preserve"> flows.</w:t>
       </w:r>
     </w:p>
     <w:p>
@@ -10411,14 +10830,26 @@
       </w:pPr>
       <w:r>
         <w:rPr>
+          <w:lang w:val="en-GB"/>
+        </w:rPr>
+        <w:t xml:space="preserve">   </w:t>
+      </w:r>
+      <w:r>
+        <w:rPr>
+          <w:lang w:val="en-GB"/>
+        </w:rPr>
+        <w:t xml:space="preserve"> </w:t>
+      </w:r>
+      <w:r>
+        <w:rPr>
           <w:noProof/>
           <w:lang w:val="de-DE"/>
         </w:rPr>
         <w:drawing>
-          <wp:inline distT="0" distB="0" distL="0" distR="0" wp14:anchorId="02139E00" wp14:editId="12941D78">
-            <wp:extent cx="5055810" cy="2023793"/>
-            <wp:effectExtent l="0" t="0" r="0" b="8255"/>
-            <wp:docPr id="17" name="Bild 17"/>
+          <wp:inline distT="0" distB="0" distL="0" distR="0" wp14:anchorId="5F017F4F" wp14:editId="70CABC6C">
+            <wp:extent cx="4378477" cy="1729039"/>
+            <wp:effectExtent l="0" t="0" r="0" b="0"/>
+            <wp:docPr id="21" name=""/>
             <wp:cNvGraphicFramePr>
               <a:graphicFrameLocks xmlns:a="http://schemas.openxmlformats.org/drawingml/2006/main" noChangeAspect="1"/>
             </wp:cNvGraphicFramePr>
@@ -10444,11 +10875,16 @@
                   <pic:spPr>
                     <a:xfrm>
                       <a:off x="0" y="0"/>
-                      <a:ext cx="5055810" cy="2023793"/>
+                      <a:ext cx="4379369" cy="1729391"/>
                     </a:xfrm>
                     <a:prstGeom prst="rect">
                       <a:avLst/>
                     </a:prstGeom>
+                    <a:extLst>
+                      <a:ext uri="{FAA26D3D-D897-4be2-8F04-BA451C77F1D7}">
+                        <ma14:placeholderFlag xmlns:ma14="http://schemas.microsoft.com/office/mac/drawingml/2011/main"/>
+                      </a:ext>
+                    </a:extLst>
                   </pic:spPr>
                 </pic:pic>
               </a:graphicData>
@@ -10462,13 +10898,6 @@
         </w:rPr>
         <w:t xml:space="preserve"> </w:t>
       </w:r>
-    </w:p>
-    <w:p>
-      <w:pPr>
-        <w:rPr>
-          <w:lang w:val="en-GB"/>
-        </w:rPr>
-      </w:pPr>
     </w:p>
     <w:p>
       <w:pPr>

</xml_diff>